<commit_message>
Aide en ligne et un peu de style
</commit_message>
<xml_diff>
--- a/Guides utilisateurs/Guide utilisateurs gestionnaires.docx
+++ b/Guides utilisateurs/Guide utilisateurs gestionnaires.docx
@@ -1,6 +1,6 @@
 
 <file path=word/document.xml><?xml version="1.0" encoding="utf-8"?>
-<w:document xmlns:wpc="http://schemas.microsoft.com/office/word/2010/wordprocessingCanvas" xmlns:mc="http://schemas.openxmlformats.org/markup-compatibility/2006" xmlns:o="urn:schemas-microsoft-com:office:office" xmlns:r="http://schemas.openxmlformats.org/officeDocument/2006/relationships" xmlns:m="http://schemas.openxmlformats.org/officeDocument/2006/math" xmlns:v="urn:schemas-microsoft-com:vml" xmlns:wp14="http://schemas.microsoft.com/office/word/2010/wordprocessingDrawing" xmlns:wp="http://schemas.openxmlformats.org/drawingml/2006/wordprocessingDrawing" xmlns:w10="urn:schemas-microsoft-com:office:word" xmlns:w="http://schemas.openxmlformats.org/wordprocessingml/2006/main" xmlns:w14="http://schemas.microsoft.com/office/word/2010/wordml" xmlns:wpg="http://schemas.microsoft.com/office/word/2010/wordprocessingGroup" xmlns:wpi="http://schemas.microsoft.com/office/word/2010/wordprocessingInk" xmlns:wne="http://schemas.microsoft.com/office/word/2006/wordml" xmlns:wps="http://schemas.microsoft.com/office/word/2010/wordprocessingShape" mc:Ignorable="w14 wp14">
+<w:document xmlns:ve="http://schemas.openxmlformats.org/markup-compatibility/2006" xmlns:o="urn:schemas-microsoft-com:office:office" xmlns:r="http://schemas.openxmlformats.org/officeDocument/2006/relationships" xmlns:m="http://schemas.openxmlformats.org/officeDocument/2006/math" xmlns:v="urn:schemas-microsoft-com:vml" xmlns:wp="http://schemas.openxmlformats.org/drawingml/2006/wordprocessingDrawing" xmlns:w10="urn:schemas-microsoft-com:office:word" xmlns:w="http://schemas.openxmlformats.org/wordprocessingml/2006/main" xmlns:wne="http://schemas.microsoft.com/office/word/2006/wordml">
   <w:body>
     <w:p>
       <w:pPr>
@@ -168,7 +168,6 @@
           <w:docPartUnique/>
         </w:docPartObj>
       </w:sdtPr>
-      <w:sdtEndPr/>
       <w:sdtContent>
         <w:p>
           <w:pPr>
@@ -1100,21 +1099,7 @@
         <w:rPr>
           <w:rFonts w:cs="Times New Roman"/>
         </w:rPr>
-        <w:t xml:space="preserve">La page d'accueil contient les derniers messages </w:t>
-      </w:r>
-      <w:proofErr w:type="gramStart"/>
-      <w:r>
-        <w:rPr>
-          <w:rFonts w:cs="Times New Roman"/>
-        </w:rPr>
-        <w:t>envoyer</w:t>
-      </w:r>
-      <w:proofErr w:type="gramEnd"/>
-      <w:r>
-        <w:rPr>
-          <w:rFonts w:cs="Times New Roman"/>
-        </w:rPr>
-        <w:t xml:space="preserve"> par </w:t>
+        <w:t xml:space="preserve">La page d'accueil contient les derniers messages envoyer par </w:t>
       </w:r>
       <w:r>
         <w:rPr>
@@ -1184,7 +1169,7 @@
           <w:lang w:eastAsia="fr-CA"/>
         </w:rPr>
         <w:drawing>
-          <wp:inline distT="0" distB="0" distL="0" distR="0" wp14:anchorId="40053B89" wp14:editId="23C9BAE2">
+          <wp:inline distT="0" distB="0" distL="0" distR="0">
             <wp:extent cx="5342660" cy="3870273"/>
             <wp:effectExtent l="19050" t="0" r="0" b="0"/>
             <wp:docPr id="6" name="Image 1"/>
@@ -1201,7 +1186,7 @@
                     </pic:cNvPicPr>
                   </pic:nvPicPr>
                   <pic:blipFill>
-                    <a:blip r:embed="rId9" cstate="print"/>
+                    <a:blip r:embed="rId8" cstate="print"/>
                     <a:srcRect/>
                     <a:stretch>
                       <a:fillRect/>
@@ -2334,7 +2319,7 @@
           <w:lang w:eastAsia="fr-CA"/>
         </w:rPr>
         <w:drawing>
-          <wp:inline distT="0" distB="0" distL="0" distR="0" wp14:anchorId="742C6EF4" wp14:editId="67A97409">
+          <wp:inline distT="0" distB="0" distL="0" distR="0">
             <wp:extent cx="5233651" cy="1530927"/>
             <wp:effectExtent l="19050" t="0" r="5099" b="0"/>
             <wp:docPr id="8" name="Image 2"/>
@@ -2351,7 +2336,7 @@
                     </pic:cNvPicPr>
                   </pic:nvPicPr>
                   <pic:blipFill>
-                    <a:blip r:embed="rId10" cstate="print"/>
+                    <a:blip r:embed="rId9" cstate="print"/>
                     <a:srcRect/>
                     <a:stretch>
                       <a:fillRect/>
@@ -2639,7 +2624,7 @@
         </w:rPr>
         <w:lastRenderedPageBreak/>
         <w:drawing>
-          <wp:inline distT="0" distB="0" distL="0" distR="0" wp14:anchorId="6AD55E99" wp14:editId="169B11EA">
+          <wp:inline distT="0" distB="0" distL="0" distR="0">
             <wp:extent cx="5534135" cy="1025236"/>
             <wp:effectExtent l="19050" t="0" r="9415" b="0"/>
             <wp:docPr id="11" name="Image 3"/>
@@ -2656,7 +2641,7 @@
                     </pic:cNvPicPr>
                   </pic:nvPicPr>
                   <pic:blipFill>
-                    <a:blip r:embed="rId11" cstate="print"/>
+                    <a:blip r:embed="rId10" cstate="print"/>
                     <a:srcRect/>
                     <a:stretch>
                       <a:fillRect/>
@@ -2727,7 +2712,7 @@
           <w:lang w:eastAsia="fr-CA"/>
         </w:rPr>
         <w:drawing>
-          <wp:inline distT="0" distB="0" distL="0" distR="0" wp14:anchorId="7E504D05" wp14:editId="69A7A59C">
+          <wp:inline distT="0" distB="0" distL="0" distR="0">
             <wp:extent cx="5532667" cy="1018307"/>
             <wp:effectExtent l="19050" t="0" r="0" b="0"/>
             <wp:docPr id="45" name="Image 5"/>
@@ -2744,7 +2729,7 @@
                     </pic:cNvPicPr>
                   </pic:nvPicPr>
                   <pic:blipFill>
-                    <a:blip r:embed="rId12" cstate="print"/>
+                    <a:blip r:embed="rId11" cstate="print"/>
                     <a:srcRect/>
                     <a:stretch>
                       <a:fillRect/>
@@ -2921,7 +2906,7 @@
         </w:rPr>
         <w:lastRenderedPageBreak/>
         <w:drawing>
-          <wp:inline distT="0" distB="0" distL="0" distR="0" wp14:anchorId="4D4F6648" wp14:editId="7A13B0A5">
+          <wp:inline distT="0" distB="0" distL="0" distR="0">
             <wp:extent cx="5292090" cy="3780065"/>
             <wp:effectExtent l="19050" t="0" r="3810" b="0"/>
             <wp:docPr id="48" name="Image 8"/>
@@ -2938,7 +2923,7 @@
                     </pic:cNvPicPr>
                   </pic:nvPicPr>
                   <pic:blipFill>
-                    <a:blip r:embed="rId13" cstate="print"/>
+                    <a:blip r:embed="rId12" cstate="print"/>
                     <a:srcRect/>
                     <a:stretch>
                       <a:fillRect/>
@@ -3183,7 +3168,7 @@
         </w:rPr>
         <w:lastRenderedPageBreak/>
         <w:drawing>
-          <wp:inline distT="0" distB="0" distL="0" distR="0" wp14:anchorId="1719394D" wp14:editId="3DB7ECE7">
+          <wp:inline distT="0" distB="0" distL="0" distR="0">
             <wp:extent cx="5391150" cy="3790087"/>
             <wp:effectExtent l="19050" t="0" r="0" b="0"/>
             <wp:docPr id="50" name="Image 9"/>
@@ -3200,7 +3185,7 @@
                     </pic:cNvPicPr>
                   </pic:nvPicPr>
                   <pic:blipFill>
-                    <a:blip r:embed="rId14" cstate="print"/>
+                    <a:blip r:embed="rId13" cstate="print"/>
                     <a:srcRect/>
                     <a:stretch>
                       <a:fillRect/>
@@ -3537,7 +3522,7 @@
           <w:lang w:eastAsia="fr-CA"/>
         </w:rPr>
         <w:drawing>
-          <wp:inline distT="0" distB="0" distL="0" distR="0" wp14:anchorId="54084105" wp14:editId="5BB33442">
+          <wp:inline distT="0" distB="0" distL="0" distR="0">
             <wp:extent cx="5496044" cy="1621936"/>
             <wp:effectExtent l="19050" t="0" r="9406" b="0"/>
             <wp:docPr id="52" name="Image 11"/>
@@ -3554,7 +3539,7 @@
                     </pic:cNvPicPr>
                   </pic:nvPicPr>
                   <pic:blipFill>
-                    <a:blip r:embed="rId15" cstate="print"/>
+                    <a:blip r:embed="rId14" cstate="print"/>
                     <a:srcRect/>
                     <a:stretch>
                       <a:fillRect/>
@@ -3709,7 +3694,7 @@
           <w:lang w:eastAsia="fr-CA"/>
         </w:rPr>
         <w:drawing>
-          <wp:inline distT="0" distB="0" distL="0" distR="0" wp14:anchorId="04E8A0D8" wp14:editId="6B6F4247">
+          <wp:inline distT="0" distB="0" distL="0" distR="0">
             <wp:extent cx="5738654" cy="929023"/>
             <wp:effectExtent l="19050" t="0" r="0" b="0"/>
             <wp:docPr id="53" name="Image 12"/>
@@ -3726,7 +3711,7 @@
                     </pic:cNvPicPr>
                   </pic:nvPicPr>
                   <pic:blipFill>
-                    <a:blip r:embed="rId16" cstate="print"/>
+                    <a:blip r:embed="rId15" cstate="print"/>
                     <a:srcRect/>
                     <a:stretch>
                       <a:fillRect/>
@@ -3790,16 +3775,8 @@
         <w:rPr>
           <w:rFonts w:cs="Times New Roman"/>
         </w:rPr>
-        <w:t xml:space="preserve">plus </w:t>
-      </w:r>
-      <w:proofErr w:type="gramStart"/>
-      <w:r>
-        <w:rPr>
-          <w:rFonts w:cs="Times New Roman"/>
-        </w:rPr>
-        <w:t>haut</w:t>
-      </w:r>
-      <w:proofErr w:type="gramEnd"/>
+        <w:t>plus haut</w:t>
+      </w:r>
       <w:r>
         <w:rPr>
           <w:rFonts w:cs="Times New Roman"/>
@@ -3917,7 +3894,7 @@
           <w:lang w:eastAsia="fr-CA"/>
         </w:rPr>
         <w:drawing>
-          <wp:inline distT="0" distB="0" distL="0" distR="0" wp14:anchorId="264E8665" wp14:editId="2D869A0C">
+          <wp:inline distT="0" distB="0" distL="0" distR="0">
             <wp:extent cx="5528310" cy="3952742"/>
             <wp:effectExtent l="19050" t="0" r="0" b="0"/>
             <wp:docPr id="54" name="Image 13"/>
@@ -3934,7 +3911,7 @@
                     </pic:cNvPicPr>
                   </pic:nvPicPr>
                   <pic:blipFill>
-                    <a:blip r:embed="rId17" cstate="print"/>
+                    <a:blip r:embed="rId16" cstate="print"/>
                     <a:srcRect/>
                     <a:stretch>
                       <a:fillRect/>
@@ -4571,7 +4548,7 @@
           <w:lang w:eastAsia="fr-CA"/>
         </w:rPr>
         <w:drawing>
-          <wp:inline distT="0" distB="0" distL="0" distR="0" wp14:anchorId="1FD09188" wp14:editId="1F6BD9B6">
+          <wp:inline distT="0" distB="0" distL="0" distR="0">
             <wp:extent cx="5231130" cy="2896576"/>
             <wp:effectExtent l="19050" t="0" r="7620" b="0"/>
             <wp:docPr id="56" name="Image 15"/>
@@ -4588,7 +4565,7 @@
                     </pic:cNvPicPr>
                   </pic:nvPicPr>
                   <pic:blipFill>
-                    <a:blip r:embed="rId18" cstate="print"/>
+                    <a:blip r:embed="rId17" cstate="print"/>
                     <a:srcRect/>
                     <a:stretch>
                       <a:fillRect/>
@@ -4712,7 +4689,7 @@
         </w:rPr>
         <w:lastRenderedPageBreak/>
         <w:drawing>
-          <wp:inline distT="0" distB="0" distL="0" distR="0" wp14:anchorId="078BE3A7" wp14:editId="1CA92A8D">
+          <wp:inline distT="0" distB="0" distL="0" distR="0">
             <wp:extent cx="5364700" cy="2811780"/>
             <wp:effectExtent l="19050" t="0" r="7400" b="0"/>
             <wp:docPr id="57" name="Image 16"/>
@@ -4729,7 +4706,7 @@
                     </pic:cNvPicPr>
                   </pic:nvPicPr>
                   <pic:blipFill>
-                    <a:blip r:embed="rId19" cstate="print"/>
+                    <a:blip r:embed="rId18" cstate="print"/>
                     <a:srcRect/>
                     <a:stretch>
                       <a:fillRect/>
@@ -4881,7 +4858,7 @@
           <w:lang w:eastAsia="fr-CA"/>
         </w:rPr>
         <w:drawing>
-          <wp:inline distT="0" distB="0" distL="0" distR="0" wp14:anchorId="20D2357F" wp14:editId="3B5B0D8C">
+          <wp:inline distT="0" distB="0" distL="0" distR="0">
             <wp:extent cx="5398770" cy="2839086"/>
             <wp:effectExtent l="19050" t="0" r="0" b="0"/>
             <wp:docPr id="58" name="Image 17"/>
@@ -4898,7 +4875,7 @@
                     </pic:cNvPicPr>
                   </pic:nvPicPr>
                   <pic:blipFill>
-                    <a:blip r:embed="rId20" cstate="print"/>
+                    <a:blip r:embed="rId19" cstate="print"/>
                     <a:srcRect/>
                     <a:stretch>
                       <a:fillRect/>
@@ -5028,7 +5005,7 @@
         </w:rPr>
         <w:lastRenderedPageBreak/>
         <w:drawing>
-          <wp:inline distT="0" distB="0" distL="0" distR="0" wp14:anchorId="2F23877B" wp14:editId="01114870">
+          <wp:inline distT="0" distB="0" distL="0" distR="0">
             <wp:extent cx="5623894" cy="2040777"/>
             <wp:effectExtent l="19050" t="0" r="0" b="0"/>
             <wp:docPr id="59" name="Image 18"/>
@@ -5045,7 +5022,7 @@
                     </pic:cNvPicPr>
                   </pic:nvPicPr>
                   <pic:blipFill>
-                    <a:blip r:embed="rId21" cstate="print"/>
+                    <a:blip r:embed="rId20" cstate="print"/>
                     <a:srcRect/>
                     <a:stretch>
                       <a:fillRect/>
@@ -5356,7 +5333,7 @@
           <w:lang w:eastAsia="fr-CA"/>
         </w:rPr>
         <w:drawing>
-          <wp:inline distT="0" distB="0" distL="0" distR="0" wp14:anchorId="0F14A07F" wp14:editId="255DD745">
+          <wp:inline distT="0" distB="0" distL="0" distR="0">
             <wp:extent cx="5474970" cy="5234214"/>
             <wp:effectExtent l="19050" t="0" r="0" b="0"/>
             <wp:docPr id="5" name="Image 1"/>
@@ -5373,7 +5350,7 @@
                     </pic:cNvPicPr>
                   </pic:nvPicPr>
                   <pic:blipFill>
-                    <a:blip r:embed="rId22" cstate="print"/>
+                    <a:blip r:embed="rId21" cstate="print"/>
                     <a:srcRect/>
                     <a:stretch>
                       <a:fillRect/>
@@ -6177,7 +6154,7 @@
           <w:lang w:eastAsia="fr-CA"/>
         </w:rPr>
         <w:drawing>
-          <wp:inline distT="0" distB="0" distL="0" distR="0" wp14:anchorId="1C183AB6" wp14:editId="689122A2">
+          <wp:inline distT="0" distB="0" distL="0" distR="0">
             <wp:extent cx="5684520" cy="2141220"/>
             <wp:effectExtent l="19050" t="0" r="0" b="0"/>
             <wp:docPr id="30" name="Image 18"/>
@@ -6194,7 +6171,7 @@
                     </pic:cNvPicPr>
                   </pic:nvPicPr>
                   <pic:blipFill>
-                    <a:blip r:embed="rId23" cstate="print"/>
+                    <a:blip r:embed="rId22" cstate="print"/>
                     <a:srcRect/>
                     <a:stretch>
                       <a:fillRect/>
@@ -6426,7 +6403,7 @@
         </w:rPr>
         <w:lastRenderedPageBreak/>
         <w:drawing>
-          <wp:inline distT="0" distB="0" distL="0" distR="0" wp14:anchorId="22EA8020" wp14:editId="194210A3">
+          <wp:inline distT="0" distB="0" distL="0" distR="0">
             <wp:extent cx="5676900" cy="1310640"/>
             <wp:effectExtent l="19050" t="0" r="0" b="0"/>
             <wp:docPr id="14" name="Image 12"/>
@@ -6443,7 +6420,7 @@
                     </pic:cNvPicPr>
                   </pic:nvPicPr>
                   <pic:blipFill>
-                    <a:blip r:embed="rId24" cstate="print"/>
+                    <a:blip r:embed="rId23" cstate="print"/>
                     <a:srcRect/>
                     <a:stretch>
                       <a:fillRect/>
@@ -6716,7 +6693,7 @@
           <w:lang w:eastAsia="fr-CA"/>
         </w:rPr>
         <w:drawing>
-          <wp:inline distT="0" distB="0" distL="0" distR="0" wp14:anchorId="1684FBDC" wp14:editId="06BED4B5">
+          <wp:inline distT="0" distB="0" distL="0" distR="0">
             <wp:extent cx="5478780" cy="320040"/>
             <wp:effectExtent l="19050" t="0" r="7620" b="0"/>
             <wp:docPr id="15" name="Image 13"/>
@@ -6733,7 +6710,7 @@
                     </pic:cNvPicPr>
                   </pic:nvPicPr>
                   <pic:blipFill>
-                    <a:blip r:embed="rId25" cstate="print"/>
+                    <a:blip r:embed="rId24" cstate="print"/>
                     <a:srcRect/>
                     <a:stretch>
                       <a:fillRect/>
@@ -6802,7 +6779,7 @@
           <w:lang w:eastAsia="fr-CA"/>
         </w:rPr>
         <w:drawing>
-          <wp:inline distT="0" distB="0" distL="0" distR="0" wp14:anchorId="61F2D68E" wp14:editId="3C1DE545">
+          <wp:inline distT="0" distB="0" distL="0" distR="0">
             <wp:extent cx="5494020" cy="320040"/>
             <wp:effectExtent l="19050" t="0" r="0" b="0"/>
             <wp:docPr id="18" name="Image 14"/>
@@ -6819,7 +6796,7 @@
                     </pic:cNvPicPr>
                   </pic:nvPicPr>
                   <pic:blipFill>
-                    <a:blip r:embed="rId26" cstate="print"/>
+                    <a:blip r:embed="rId25" cstate="print"/>
                     <a:srcRect/>
                     <a:stretch>
                       <a:fillRect/>
@@ -6959,7 +6936,7 @@
           <w:lang w:eastAsia="fr-CA"/>
         </w:rPr>
         <w:drawing>
-          <wp:inline distT="0" distB="0" distL="0" distR="0" wp14:anchorId="61F1602E" wp14:editId="0403B5EE">
+          <wp:inline distT="0" distB="0" distL="0" distR="0">
             <wp:extent cx="5501640" cy="327660"/>
             <wp:effectExtent l="19050" t="0" r="3810" b="0"/>
             <wp:docPr id="24" name="Image 16"/>
@@ -6976,7 +6953,7 @@
                     </pic:cNvPicPr>
                   </pic:nvPicPr>
                   <pic:blipFill>
-                    <a:blip r:embed="rId27" cstate="print"/>
+                    <a:blip r:embed="rId26" cstate="print"/>
                     <a:srcRect/>
                     <a:stretch>
                       <a:fillRect/>
@@ -7081,7 +7058,7 @@
           <w:lang w:eastAsia="fr-CA"/>
         </w:rPr>
         <w:drawing>
-          <wp:inline distT="0" distB="0" distL="0" distR="0" wp14:anchorId="2365D786" wp14:editId="150A03AD">
+          <wp:inline distT="0" distB="0" distL="0" distR="0">
             <wp:extent cx="5463540" cy="335280"/>
             <wp:effectExtent l="19050" t="0" r="3810" b="0"/>
             <wp:docPr id="23" name="Image 15"/>
@@ -7098,7 +7075,7 @@
                     </pic:cNvPicPr>
                   </pic:nvPicPr>
                   <pic:blipFill>
-                    <a:blip r:embed="rId28" cstate="print"/>
+                    <a:blip r:embed="rId27" cstate="print"/>
                     <a:srcRect/>
                     <a:stretch>
                       <a:fillRect/>
@@ -7294,7 +7271,7 @@
           <w:lang w:eastAsia="fr-CA"/>
         </w:rPr>
         <w:drawing>
-          <wp:inline distT="0" distB="0" distL="0" distR="0" wp14:anchorId="0D563B9F" wp14:editId="4039F5F0">
+          <wp:inline distT="0" distB="0" distL="0" distR="0">
             <wp:extent cx="5730240" cy="4587240"/>
             <wp:effectExtent l="19050" t="0" r="3810" b="0"/>
             <wp:docPr id="1" name="Image 1"/>
@@ -7311,7 +7288,7 @@
                     </pic:cNvPicPr>
                   </pic:nvPicPr>
                   <pic:blipFill>
-                    <a:blip r:embed="rId29" cstate="print"/>
+                    <a:blip r:embed="rId28" cstate="print"/>
                     <a:srcRect/>
                     <a:stretch>
                       <a:fillRect/>
@@ -8006,7 +7983,7 @@
           <w:lang w:eastAsia="fr-CA"/>
         </w:rPr>
         <w:drawing>
-          <wp:inline distT="0" distB="0" distL="0" distR="0" wp14:anchorId="0A9CD45A" wp14:editId="3D8B4435">
+          <wp:inline distT="0" distB="0" distL="0" distR="0">
             <wp:extent cx="5421630" cy="4288881"/>
             <wp:effectExtent l="19050" t="0" r="7620" b="0"/>
             <wp:docPr id="9" name="Image 2"/>
@@ -8023,7 +8000,7 @@
                     </pic:cNvPicPr>
                   </pic:nvPicPr>
                   <pic:blipFill>
-                    <a:blip r:embed="rId30" cstate="print"/>
+                    <a:blip r:embed="rId29" cstate="print"/>
                     <a:srcRect/>
                     <a:stretch>
                       <a:fillRect/>
@@ -8435,21 +8412,7 @@
         <w:rPr>
           <w:rFonts w:cs="Times New Roman"/>
         </w:rPr>
-        <w:t xml:space="preserve"> la semaine </w:t>
-      </w:r>
-      <w:proofErr w:type="gramStart"/>
-      <w:r>
-        <w:rPr>
-          <w:rFonts w:cs="Times New Roman"/>
-        </w:rPr>
-        <w:t>choisit</w:t>
-      </w:r>
-      <w:proofErr w:type="gramEnd"/>
-      <w:r>
-        <w:rPr>
-          <w:rFonts w:cs="Times New Roman"/>
-        </w:rPr>
-        <w:t>.</w:t>
+        <w:t xml:space="preserve"> la semaine choisit.</w:t>
       </w:r>
     </w:p>
     <w:p>
@@ -8722,7 +8685,7 @@
           <w:lang w:eastAsia="fr-CA"/>
         </w:rPr>
         <w:drawing>
-          <wp:inline distT="0" distB="0" distL="0" distR="0" wp14:anchorId="22C471FC" wp14:editId="65558405">
+          <wp:inline distT="0" distB="0" distL="0" distR="0">
             <wp:extent cx="5501640" cy="327660"/>
             <wp:effectExtent l="19050" t="0" r="3810" b="0"/>
             <wp:docPr id="3" name="Image 1"/>
@@ -8739,7 +8702,7 @@
                     </pic:cNvPicPr>
                   </pic:nvPicPr>
                   <pic:blipFill>
-                    <a:blip r:embed="rId31" cstate="print"/>
+                    <a:blip r:embed="rId30" cstate="print"/>
                     <a:srcRect/>
                     <a:stretch>
                       <a:fillRect/>
@@ -8779,21 +8742,7 @@
         <w:rPr>
           <w:rFonts w:cs="Times New Roman"/>
         </w:rPr>
-        <w:t xml:space="preserve">Si par contre un détail devait </w:t>
-      </w:r>
-      <w:proofErr w:type="gramStart"/>
-      <w:r>
-        <w:rPr>
-          <w:rFonts w:cs="Times New Roman"/>
-        </w:rPr>
-        <w:t>manqué</w:t>
-      </w:r>
-      <w:proofErr w:type="gramEnd"/>
-      <w:r>
-        <w:rPr>
-          <w:rFonts w:cs="Times New Roman"/>
-        </w:rPr>
-        <w:t xml:space="preserve">, </w:t>
+        <w:t xml:space="preserve">Si par contre un détail devait manqué, </w:t>
       </w:r>
       <w:r>
         <w:rPr>
@@ -8864,7 +8813,7 @@
           <w:lang w:eastAsia="fr-CA"/>
         </w:rPr>
         <w:drawing>
-          <wp:inline distT="0" distB="0" distL="0" distR="0" wp14:anchorId="1CB6ABDB" wp14:editId="26EBA396">
+          <wp:inline distT="0" distB="0" distL="0" distR="0">
             <wp:extent cx="5486400" cy="320040"/>
             <wp:effectExtent l="19050" t="0" r="0" b="0"/>
             <wp:docPr id="4" name="Image 2"/>
@@ -8881,7 +8830,7 @@
                     </pic:cNvPicPr>
                   </pic:nvPicPr>
                   <pic:blipFill>
-                    <a:blip r:embed="rId32" cstate="print"/>
+                    <a:blip r:embed="rId31" cstate="print"/>
                     <a:srcRect/>
                     <a:stretch>
                       <a:fillRect/>
@@ -9218,7 +9167,7 @@
           <w:lang w:eastAsia="fr-CA"/>
         </w:rPr>
         <w:drawing>
-          <wp:inline distT="0" distB="0" distL="0" distR="0" wp14:anchorId="38EF7FB8" wp14:editId="57038198">
+          <wp:inline distT="0" distB="0" distL="0" distR="0">
             <wp:extent cx="5223510" cy="2815269"/>
             <wp:effectExtent l="19050" t="0" r="0" b="0"/>
             <wp:docPr id="10" name="Image 3"/>
@@ -9235,7 +9184,7 @@
                     </pic:cNvPicPr>
                   </pic:nvPicPr>
                   <pic:blipFill>
-                    <a:blip r:embed="rId33" cstate="print"/>
+                    <a:blip r:embed="rId32" cstate="print"/>
                     <a:srcRect/>
                     <a:stretch>
                       <a:fillRect/>
@@ -9447,21 +9396,7 @@
         <w:rPr>
           <w:rFonts w:cs="Times New Roman"/>
         </w:rPr>
-        <w:t xml:space="preserve"> être </w:t>
-      </w:r>
-      <w:proofErr w:type="gramStart"/>
-      <w:r>
-        <w:rPr>
-          <w:rFonts w:cs="Times New Roman"/>
-        </w:rPr>
-        <w:t>présent</w:t>
-      </w:r>
-      <w:proofErr w:type="gramEnd"/>
-      <w:r>
-        <w:rPr>
-          <w:rFonts w:cs="Times New Roman"/>
-        </w:rPr>
-        <w:t xml:space="preserve"> et prêt à être choisi par </w:t>
+        <w:t xml:space="preserve"> être présent et prêt à être choisi par </w:t>
       </w:r>
       <w:r>
         <w:rPr>
@@ -9695,7 +9630,7 @@
           <w:lang w:eastAsia="fr-CA"/>
         </w:rPr>
         <w:drawing>
-          <wp:inline distT="0" distB="0" distL="0" distR="0" wp14:anchorId="3C8F968F" wp14:editId="6B8FCCD4">
+          <wp:inline distT="0" distB="0" distL="0" distR="0">
             <wp:extent cx="5543550" cy="4530023"/>
             <wp:effectExtent l="19050" t="0" r="0" b="0"/>
             <wp:docPr id="16" name="Image 4"/>
@@ -9712,7 +9647,7 @@
                     </pic:cNvPicPr>
                   </pic:nvPicPr>
                   <pic:blipFill>
-                    <a:blip r:embed="rId34" cstate="print"/>
+                    <a:blip r:embed="rId33" cstate="print"/>
                     <a:srcRect/>
                     <a:stretch>
                       <a:fillRect/>
@@ -9947,7 +9882,7 @@
           <w:lang w:eastAsia="fr-CA"/>
         </w:rPr>
         <w:drawing>
-          <wp:inline distT="0" distB="0" distL="0" distR="0" wp14:anchorId="22EE437C" wp14:editId="299FAF69">
+          <wp:inline distT="0" distB="0" distL="0" distR="0">
             <wp:extent cx="5273040" cy="548640"/>
             <wp:effectExtent l="19050" t="0" r="3810" b="0"/>
             <wp:docPr id="25" name="Image 7"/>
@@ -9964,7 +9899,7 @@
                     </pic:cNvPicPr>
                   </pic:nvPicPr>
                   <pic:blipFill>
-                    <a:blip r:embed="rId35" cstate="print"/>
+                    <a:blip r:embed="rId34" cstate="print"/>
                     <a:srcRect/>
                     <a:stretch>
                       <a:fillRect/>
@@ -10431,7 +10366,7 @@
           <w:lang w:eastAsia="fr-CA"/>
         </w:rPr>
         <w:drawing>
-          <wp:inline distT="0" distB="0" distL="0" distR="0" wp14:anchorId="76055B9A" wp14:editId="4698234C">
+          <wp:inline distT="0" distB="0" distL="0" distR="0">
             <wp:extent cx="5265420" cy="556260"/>
             <wp:effectExtent l="19050" t="0" r="0" b="0"/>
             <wp:docPr id="22" name="Image 6"/>
@@ -10448,7 +10383,7 @@
                     </pic:cNvPicPr>
                   </pic:nvPicPr>
                   <pic:blipFill>
-                    <a:blip r:embed="rId36" cstate="print"/>
+                    <a:blip r:embed="rId35" cstate="print"/>
                     <a:srcRect/>
                     <a:stretch>
                       <a:fillRect/>
@@ -10565,7 +10500,7 @@
           <w:lang w:eastAsia="fr-CA"/>
         </w:rPr>
         <w:drawing>
-          <wp:inline distT="0" distB="0" distL="0" distR="0" wp14:anchorId="558EFA4B" wp14:editId="6924E75C">
+          <wp:inline distT="0" distB="0" distL="0" distR="0">
             <wp:extent cx="5722620" cy="441960"/>
             <wp:effectExtent l="19050" t="0" r="0" b="0"/>
             <wp:docPr id="42" name="Image 9"/>
@@ -10582,7 +10517,7 @@
                     </pic:cNvPicPr>
                   </pic:nvPicPr>
                   <pic:blipFill>
-                    <a:blip r:embed="rId37" cstate="print"/>
+                    <a:blip r:embed="rId36" cstate="print"/>
                     <a:srcRect/>
                     <a:stretch>
                       <a:fillRect/>
@@ -10618,14 +10553,12 @@
           <w:rFonts w:cs="Times New Roman"/>
         </w:rPr>
       </w:pPr>
-      <w:proofErr w:type="gramStart"/>
       <w:r>
         <w:rPr>
           <w:rFonts w:cs="Times New Roman"/>
         </w:rPr>
         <w:t>ou</w:t>
       </w:r>
-      <w:proofErr w:type="gramEnd"/>
     </w:p>
     <w:p>
       <w:pPr>
@@ -10641,7 +10574,7 @@
           <w:lang w:eastAsia="fr-CA"/>
         </w:rPr>
         <w:drawing>
-          <wp:inline distT="0" distB="0" distL="0" distR="0" wp14:anchorId="41F6674C" wp14:editId="24E5AA53">
+          <wp:inline distT="0" distB="0" distL="0" distR="0">
             <wp:extent cx="5730240" cy="434340"/>
             <wp:effectExtent l="19050" t="0" r="3810" b="0"/>
             <wp:docPr id="43" name="Image 10"/>
@@ -10658,7 +10591,7 @@
                     </pic:cNvPicPr>
                   </pic:nvPicPr>
                   <pic:blipFill>
-                    <a:blip r:embed="rId38" cstate="print"/>
+                    <a:blip r:embed="rId37" cstate="print"/>
                     <a:srcRect/>
                     <a:stretch>
                       <a:fillRect/>
@@ -10792,19 +10725,11 @@
         </w:rPr>
         <w:t xml:space="preserve"> </w:t>
       </w:r>
-      <w:proofErr w:type="gramStart"/>
-      <w:r>
-        <w:rPr>
-          <w:rFonts w:cs="Times New Roman"/>
-        </w:rPr>
-        <w:t>juste</w:t>
-      </w:r>
-      <w:proofErr w:type="gramEnd"/>
-      <w:r>
-        <w:rPr>
-          <w:rFonts w:cs="Times New Roman"/>
-        </w:rPr>
-        <w:t xml:space="preserve"> </w:t>
+      <w:r>
+        <w:rPr>
+          <w:rFonts w:cs="Times New Roman"/>
+        </w:rPr>
+        <w:t xml:space="preserve">juste </w:t>
       </w:r>
       <w:r>
         <w:rPr>
@@ -10893,7 +10818,7 @@
           <w:lang w:eastAsia="fr-CA"/>
         </w:rPr>
         <w:drawing>
-          <wp:inline distT="0" distB="0" distL="0" distR="0" wp14:anchorId="1345C45F" wp14:editId="768B1A2B">
+          <wp:inline distT="0" distB="0" distL="0" distR="0">
             <wp:extent cx="5680710" cy="4223446"/>
             <wp:effectExtent l="19050" t="0" r="0" b="0"/>
             <wp:docPr id="17" name="Image 5"/>
@@ -10910,7 +10835,7 @@
                     </pic:cNvPicPr>
                   </pic:nvPicPr>
                   <pic:blipFill>
-                    <a:blip r:embed="rId39" cstate="print"/>
+                    <a:blip r:embed="rId38" cstate="print"/>
                     <a:srcRect/>
                     <a:stretch>
                       <a:fillRect/>
@@ -11091,7 +11016,7 @@
           <w:lang w:eastAsia="fr-CA"/>
         </w:rPr>
         <w:drawing>
-          <wp:inline distT="0" distB="0" distL="0" distR="0" wp14:anchorId="5177E386" wp14:editId="7F6067EA">
+          <wp:inline distT="0" distB="0" distL="0" distR="0">
             <wp:extent cx="5749290" cy="3307938"/>
             <wp:effectExtent l="19050" t="0" r="3810" b="0"/>
             <wp:docPr id="19" name="Image 6"/>
@@ -11108,7 +11033,7 @@
                     </pic:cNvPicPr>
                   </pic:nvPicPr>
                   <pic:blipFill>
-                    <a:blip r:embed="rId40" cstate="print"/>
+                    <a:blip r:embed="rId39" cstate="print"/>
                     <a:srcRect/>
                     <a:stretch>
                       <a:fillRect/>
@@ -11343,7 +11268,7 @@
           <w:lang w:eastAsia="fr-CA"/>
         </w:rPr>
         <w:drawing>
-          <wp:inline distT="0" distB="0" distL="0" distR="0" wp14:anchorId="307F6CDA" wp14:editId="237FAFCE">
+          <wp:inline distT="0" distB="0" distL="0" distR="0">
             <wp:extent cx="5379720" cy="327660"/>
             <wp:effectExtent l="19050" t="0" r="0" b="0"/>
             <wp:docPr id="36" name="Image 18"/>
@@ -11360,7 +11285,7 @@
                     </pic:cNvPicPr>
                   </pic:nvPicPr>
                   <pic:blipFill>
-                    <a:blip r:embed="rId41" cstate="print"/>
+                    <a:blip r:embed="rId40" cstate="print"/>
                     <a:srcRect/>
                     <a:stretch>
                       <a:fillRect/>
@@ -11458,7 +11383,7 @@
           <w:lang w:eastAsia="fr-CA"/>
         </w:rPr>
         <w:drawing>
-          <wp:inline distT="0" distB="0" distL="0" distR="0" wp14:anchorId="748825AF" wp14:editId="261A9F17">
+          <wp:inline distT="0" distB="0" distL="0" distR="0">
             <wp:extent cx="5977890" cy="4618847"/>
             <wp:effectExtent l="19050" t="0" r="3810" b="0"/>
             <wp:docPr id="21" name="Image 7"/>
@@ -11475,7 +11400,7 @@
                     </pic:cNvPicPr>
                   </pic:nvPicPr>
                   <pic:blipFill>
-                    <a:blip r:embed="rId42" cstate="print"/>
+                    <a:blip r:embed="rId41" cstate="print"/>
                     <a:srcRect/>
                     <a:stretch>
                       <a:fillRect/>
@@ -12013,7 +11938,19 @@
         <w:rPr>
           <w:rFonts w:cs="Times New Roman"/>
         </w:rPr>
-        <w:t>r", lors</w:t>
+        <w:t xml:space="preserve">r", </w:t>
+      </w:r>
+      <w:r>
+        <w:rPr>
+          <w:rFonts w:cs="Times New Roman"/>
+        </w:rPr>
+        <w:t xml:space="preserve">valide </w:t>
+      </w:r>
+      <w:r>
+        <w:rPr>
+          <w:rFonts w:cs="Times New Roman"/>
+        </w:rPr>
+        <w:t>lors</w:t>
       </w:r>
       <w:r>
         <w:rPr>
@@ -12072,7 +12009,7 @@
           <w:lang w:eastAsia="fr-CA"/>
         </w:rPr>
         <w:drawing>
-          <wp:inline distT="0" distB="0" distL="0" distR="0" wp14:anchorId="6655FA36" wp14:editId="0B6CE70D">
+          <wp:inline distT="0" distB="0" distL="0" distR="0">
             <wp:extent cx="5379720" cy="327660"/>
             <wp:effectExtent l="19050" t="0" r="0" b="0"/>
             <wp:docPr id="39" name="Image 26"/>
@@ -12089,7 +12026,7 @@
                     </pic:cNvPicPr>
                   </pic:nvPicPr>
                   <pic:blipFill>
-                    <a:blip r:embed="rId43" cstate="print"/>
+                    <a:blip r:embed="rId42" cstate="print"/>
                     <a:srcRect/>
                     <a:stretch>
                       <a:fillRect/>
@@ -12143,16 +12080,8 @@
         <w:rPr>
           <w:rFonts w:cs="Times New Roman"/>
         </w:rPr>
-        <w:t xml:space="preserve"> </w:t>
-      </w:r>
-      <w:proofErr w:type="spellStart"/>
-      <w:r>
-        <w:rPr>
-          <w:rFonts w:cs="Times New Roman"/>
-        </w:rPr>
-        <w:t>cliqc</w:t>
-      </w:r>
-      <w:proofErr w:type="spellEnd"/>
+        <w:t xml:space="preserve"> clique</w:t>
+      </w:r>
       <w:r>
         <w:rPr>
           <w:rFonts w:cs="Times New Roman"/>
@@ -12215,7 +12144,7 @@
           <w:lang w:eastAsia="fr-CA"/>
         </w:rPr>
         <w:drawing>
-          <wp:inline distT="0" distB="0" distL="0" distR="0" wp14:anchorId="6BE893BE" wp14:editId="5478DECD">
+          <wp:inline distT="0" distB="0" distL="0" distR="0">
             <wp:extent cx="5800992" cy="4004556"/>
             <wp:effectExtent l="19050" t="0" r="9258" b="0"/>
             <wp:docPr id="26" name="Image 8"/>
@@ -12232,7 +12161,7 @@
                     </pic:cNvPicPr>
                   </pic:nvPicPr>
                   <pic:blipFill>
-                    <a:blip r:embed="rId44" cstate="print"/>
+                    <a:blip r:embed="rId43" cstate="print"/>
                     <a:srcRect/>
                     <a:stretch>
                       <a:fillRect/>
@@ -12506,7 +12435,7 @@
           <w:lang w:eastAsia="fr-CA"/>
         </w:rPr>
         <w:drawing>
-          <wp:inline distT="0" distB="0" distL="0" distR="0" wp14:anchorId="3C084533" wp14:editId="2453907E">
+          <wp:inline distT="0" distB="0" distL="0" distR="0">
             <wp:extent cx="5345430" cy="6573571"/>
             <wp:effectExtent l="19050" t="0" r="7620" b="0"/>
             <wp:docPr id="27" name="Image 9"/>
@@ -12523,7 +12452,7 @@
                     </pic:cNvPicPr>
                   </pic:nvPicPr>
                   <pic:blipFill>
-                    <a:blip r:embed="rId45" cstate="print"/>
+                    <a:blip r:embed="rId44" cstate="print"/>
                     <a:srcRect/>
                     <a:stretch>
                       <a:fillRect/>
@@ -12797,7 +12726,7 @@
           <w:lang w:eastAsia="fr-CA"/>
         </w:rPr>
         <w:drawing>
-          <wp:inline distT="0" distB="0" distL="0" distR="0" wp14:anchorId="34DAF8E2" wp14:editId="4F8AB80A">
+          <wp:inline distT="0" distB="0" distL="0" distR="0">
             <wp:extent cx="5730240" cy="342900"/>
             <wp:effectExtent l="19050" t="0" r="3810" b="0"/>
             <wp:docPr id="33" name="Image 4"/>
@@ -12814,7 +12743,7 @@
                     </pic:cNvPicPr>
                   </pic:nvPicPr>
                   <pic:blipFill>
-                    <a:blip r:embed="rId46" cstate="print"/>
+                    <a:blip r:embed="rId45" cstate="print"/>
                     <a:srcRect/>
                     <a:stretch>
                       <a:fillRect/>
@@ -12925,7 +12854,7 @@
           <w:lang w:eastAsia="fr-CA"/>
         </w:rPr>
         <w:drawing>
-          <wp:inline distT="0" distB="0" distL="0" distR="0" wp14:anchorId="17C32B7B" wp14:editId="3567CAFA">
+          <wp:inline distT="0" distB="0" distL="0" distR="0">
             <wp:extent cx="5730240" cy="358140"/>
             <wp:effectExtent l="19050" t="0" r="3810" b="0"/>
             <wp:docPr id="34" name="Image 5"/>
@@ -12937,6 +12866,146 @@
                 <pic:pic xmlns:pic="http://schemas.openxmlformats.org/drawingml/2006/picture">
                   <pic:nvPicPr>
                     <pic:cNvPr id="0" name="Picture 5"/>
+                    <pic:cNvPicPr>
+                      <a:picLocks noChangeAspect="1" noChangeArrowheads="1"/>
+                    </pic:cNvPicPr>
+                  </pic:nvPicPr>
+                  <pic:blipFill>
+                    <a:blip r:embed="rId46" cstate="print"/>
+                    <a:srcRect/>
+                    <a:stretch>
+                      <a:fillRect/>
+                    </a:stretch>
+                  </pic:blipFill>
+                  <pic:spPr bwMode="auto">
+                    <a:xfrm>
+                      <a:off x="0" y="0"/>
+                      <a:ext cx="5730240" cy="358140"/>
+                    </a:xfrm>
+                    <a:prstGeom prst="rect">
+                      <a:avLst/>
+                    </a:prstGeom>
+                    <a:noFill/>
+                    <a:ln w="9525">
+                      <a:noFill/>
+                      <a:miter lim="800000"/>
+                      <a:headEnd/>
+                      <a:tailEnd/>
+                    </a:ln>
+                  </pic:spPr>
+                </pic:pic>
+              </a:graphicData>
+            </a:graphic>
+          </wp:inline>
+        </w:drawing>
+      </w:r>
+    </w:p>
+    <w:p>
+      <w:pPr>
+        <w:jc w:val="both"/>
+        <w:rPr>
+          <w:rFonts w:cs="Times New Roman"/>
+        </w:rPr>
+      </w:pPr>
+      <w:r>
+        <w:rPr>
+          <w:rFonts w:cs="Times New Roman"/>
+        </w:rPr>
+        <w:t>Si</w:t>
+      </w:r>
+      <w:r>
+        <w:rPr>
+          <w:rFonts w:cs="Times New Roman"/>
+        </w:rPr>
+        <w:t xml:space="preserve"> les deux champs nom et descripti</w:t>
+      </w:r>
+      <w:r>
+        <w:rPr>
+          <w:rFonts w:cs="Times New Roman"/>
+        </w:rPr>
+        <w:t xml:space="preserve">on sont </w:t>
+      </w:r>
+      <w:r>
+        <w:rPr>
+          <w:rFonts w:cs="Times New Roman"/>
+        </w:rPr>
+        <w:t>remplis</w:t>
+      </w:r>
+      <w:r>
+        <w:rPr>
+          <w:rFonts w:cs="Times New Roman"/>
+        </w:rPr>
+        <w:t xml:space="preserve">, vous verrez un message de confirmation </w:t>
+      </w:r>
+      <w:r>
+        <w:rPr>
+          <w:rFonts w:cs="Times New Roman"/>
+        </w:rPr>
+        <w:t>apparaitre</w:t>
+      </w:r>
+      <w:r>
+        <w:rPr>
+          <w:rFonts w:cs="Times New Roman"/>
+        </w:rPr>
+        <w:t xml:space="preserve"> dans le haut de la page</w:t>
+      </w:r>
+      <w:r>
+        <w:rPr>
+          <w:rFonts w:cs="Times New Roman"/>
+        </w:rPr>
+        <w:t xml:space="preserve"> lo</w:t>
+      </w:r>
+      <w:r>
+        <w:rPr>
+          <w:rFonts w:cs="Times New Roman"/>
+        </w:rPr>
+        <w:t>rs du</w:t>
+      </w:r>
+      <w:r>
+        <w:rPr>
+          <w:rFonts w:cs="Times New Roman"/>
+        </w:rPr>
+        <w:t xml:space="preserve"> clic</w:t>
+      </w:r>
+      <w:r>
+        <w:rPr>
+          <w:rFonts w:cs="Times New Roman"/>
+        </w:rPr>
+        <w:t xml:space="preserve"> sur le bouton "Ajouter"</w:t>
+      </w:r>
+      <w:r>
+        <w:rPr>
+          <w:rFonts w:cs="Times New Roman"/>
+        </w:rPr>
+        <w:t>:</w:t>
+      </w:r>
+    </w:p>
+    <w:p>
+      <w:pPr>
+        <w:jc w:val="both"/>
+        <w:rPr>
+          <w:rFonts w:cs="Times New Roman"/>
+        </w:rPr>
+      </w:pPr>
+      <w:r>
+        <w:rPr>
+          <w:rFonts w:cs="Times New Roman"/>
+          <w:noProof/>
+          <w:lang w:eastAsia="fr-CA"/>
+        </w:rPr>
+        <w:drawing>
+          <wp:inline distT="0" distB="0" distL="0" distR="0">
+            <wp:extent cx="5730240" cy="358140"/>
+            <wp:effectExtent l="19050" t="0" r="3810" b="0"/>
+            <wp:docPr id="35" name="Image 6"/>
+            <wp:cNvGraphicFramePr>
+              <a:graphicFrameLocks xmlns:a="http://schemas.openxmlformats.org/drawingml/2006/main" noChangeAspect="1"/>
+            </wp:cNvGraphicFramePr>
+            <a:graphic xmlns:a="http://schemas.openxmlformats.org/drawingml/2006/main">
+              <a:graphicData uri="http://schemas.openxmlformats.org/drawingml/2006/picture">
+                <pic:pic xmlns:pic="http://schemas.openxmlformats.org/drawingml/2006/picture">
+                  <pic:nvPicPr>
+                    <pic:cNvPr id="0" name="Picture 6"/>
                     <pic:cNvPicPr>
                       <a:picLocks noChangeAspect="1" noChangeArrowheads="1"/>
                     </pic:cNvPicPr>
@@ -12978,146 +13047,6 @@
           <w:rFonts w:cs="Times New Roman"/>
         </w:rPr>
       </w:pPr>
-      <w:r>
-        <w:rPr>
-          <w:rFonts w:cs="Times New Roman"/>
-        </w:rPr>
-        <w:t>Si</w:t>
-      </w:r>
-      <w:r>
-        <w:rPr>
-          <w:rFonts w:cs="Times New Roman"/>
-        </w:rPr>
-        <w:t xml:space="preserve"> les deux champs nom et descripti</w:t>
-      </w:r>
-      <w:r>
-        <w:rPr>
-          <w:rFonts w:cs="Times New Roman"/>
-        </w:rPr>
-        <w:t xml:space="preserve">on sont </w:t>
-      </w:r>
-      <w:r>
-        <w:rPr>
-          <w:rFonts w:cs="Times New Roman"/>
-        </w:rPr>
-        <w:t>remplis</w:t>
-      </w:r>
-      <w:r>
-        <w:rPr>
-          <w:rFonts w:cs="Times New Roman"/>
-        </w:rPr>
-        <w:t xml:space="preserve">, vous verrez un message de confirmation </w:t>
-      </w:r>
-      <w:r>
-        <w:rPr>
-          <w:rFonts w:cs="Times New Roman"/>
-        </w:rPr>
-        <w:t>apparaitre</w:t>
-      </w:r>
-      <w:r>
-        <w:rPr>
-          <w:rFonts w:cs="Times New Roman"/>
-        </w:rPr>
-        <w:t xml:space="preserve"> dans le haut de la page</w:t>
-      </w:r>
-      <w:r>
-        <w:rPr>
-          <w:rFonts w:cs="Times New Roman"/>
-        </w:rPr>
-        <w:t xml:space="preserve"> lo</w:t>
-      </w:r>
-      <w:r>
-        <w:rPr>
-          <w:rFonts w:cs="Times New Roman"/>
-        </w:rPr>
-        <w:t>rs du</w:t>
-      </w:r>
-      <w:r>
-        <w:rPr>
-          <w:rFonts w:cs="Times New Roman"/>
-        </w:rPr>
-        <w:t xml:space="preserve"> clic</w:t>
-      </w:r>
-      <w:r>
-        <w:rPr>
-          <w:rFonts w:cs="Times New Roman"/>
-        </w:rPr>
-        <w:t xml:space="preserve"> sur le bouton "Ajouter"</w:t>
-      </w:r>
-      <w:r>
-        <w:rPr>
-          <w:rFonts w:cs="Times New Roman"/>
-        </w:rPr>
-        <w:t>:</w:t>
-      </w:r>
-    </w:p>
-    <w:p>
-      <w:pPr>
-        <w:jc w:val="both"/>
-        <w:rPr>
-          <w:rFonts w:cs="Times New Roman"/>
-        </w:rPr>
-      </w:pPr>
-      <w:r>
-        <w:rPr>
-          <w:rFonts w:cs="Times New Roman"/>
-          <w:noProof/>
-          <w:lang w:eastAsia="fr-CA"/>
-        </w:rPr>
-        <w:drawing>
-          <wp:inline distT="0" distB="0" distL="0" distR="0" wp14:anchorId="69E2A29F" wp14:editId="3685AABE">
-            <wp:extent cx="5730240" cy="358140"/>
-            <wp:effectExtent l="19050" t="0" r="3810" b="0"/>
-            <wp:docPr id="35" name="Image 6"/>
-            <wp:cNvGraphicFramePr>
-              <a:graphicFrameLocks xmlns:a="http://schemas.openxmlformats.org/drawingml/2006/main" noChangeAspect="1"/>
-            </wp:cNvGraphicFramePr>
-            <a:graphic xmlns:a="http://schemas.openxmlformats.org/drawingml/2006/main">
-              <a:graphicData uri="http://schemas.openxmlformats.org/drawingml/2006/picture">
-                <pic:pic xmlns:pic="http://schemas.openxmlformats.org/drawingml/2006/picture">
-                  <pic:nvPicPr>
-                    <pic:cNvPr id="0" name="Picture 6"/>
-                    <pic:cNvPicPr>
-                      <a:picLocks noChangeAspect="1" noChangeArrowheads="1"/>
-                    </pic:cNvPicPr>
-                  </pic:nvPicPr>
-                  <pic:blipFill>
-                    <a:blip r:embed="rId48" cstate="print"/>
-                    <a:srcRect/>
-                    <a:stretch>
-                      <a:fillRect/>
-                    </a:stretch>
-                  </pic:blipFill>
-                  <pic:spPr bwMode="auto">
-                    <a:xfrm>
-                      <a:off x="0" y="0"/>
-                      <a:ext cx="5730240" cy="358140"/>
-                    </a:xfrm>
-                    <a:prstGeom prst="rect">
-                      <a:avLst/>
-                    </a:prstGeom>
-                    <a:noFill/>
-                    <a:ln w="9525">
-                      <a:noFill/>
-                      <a:miter lim="800000"/>
-                      <a:headEnd/>
-                      <a:tailEnd/>
-                    </a:ln>
-                  </pic:spPr>
-                </pic:pic>
-              </a:graphicData>
-            </a:graphic>
-          </wp:inline>
-        </w:drawing>
-      </w:r>
-    </w:p>
-    <w:p>
-      <w:pPr>
-        <w:jc w:val="both"/>
-        <w:rPr>
-          <w:rFonts w:cs="Times New Roman"/>
-        </w:rPr>
-      </w:pPr>
     </w:p>
     <w:p>
       <w:pPr>
@@ -14065,8 +13994,8 @@
       </w:r>
     </w:p>
     <w:sectPr>
-      <w:headerReference w:type="default" r:id="rId49"/>
-      <w:footerReference w:type="default" r:id="rId50"/>
+      <w:headerReference w:type="default" r:id="rId48"/>
+      <w:footerReference w:type="default" r:id="rId49"/>
       <w:pgSz w:w="12240" w:h="15840"/>
       <w:pgMar w:top="1440" w:right="1797" w:bottom="1440" w:left="1418" w:header="709" w:footer="709" w:gutter="0"/>
       <w:pgNumType w:start="0"/>
@@ -14079,7 +14008,7 @@
 </file>
 
 <file path=word/endnotes.xml><?xml version="1.0" encoding="utf-8"?>
-<w:endnotes xmlns:wpc="http://schemas.microsoft.com/office/word/2010/wordprocessingCanvas" xmlns:mc="http://schemas.openxmlformats.org/markup-compatibility/2006" xmlns:o="urn:schemas-microsoft-com:office:office" xmlns:r="http://schemas.openxmlformats.org/officeDocument/2006/relationships" xmlns:m="http://schemas.openxmlformats.org/officeDocument/2006/math" xmlns:v="urn:schemas-microsoft-com:vml" xmlns:wp14="http://schemas.microsoft.com/office/word/2010/wordprocessingDrawing" xmlns:wp="http://schemas.openxmlformats.org/drawingml/2006/wordprocessingDrawing" xmlns:w10="urn:schemas-microsoft-com:office:word" xmlns:w="http://schemas.openxmlformats.org/wordprocessingml/2006/main" xmlns:w14="http://schemas.microsoft.com/office/word/2010/wordml" xmlns:wpg="http://schemas.microsoft.com/office/word/2010/wordprocessingGroup" xmlns:wpi="http://schemas.microsoft.com/office/word/2010/wordprocessingInk" xmlns:wne="http://schemas.microsoft.com/office/word/2006/wordml" xmlns:wps="http://schemas.microsoft.com/office/word/2010/wordprocessingShape" mc:Ignorable="w14 wp14">
+<w:endnotes xmlns:ve="http://schemas.openxmlformats.org/markup-compatibility/2006" xmlns:o="urn:schemas-microsoft-com:office:office" xmlns:r="http://schemas.openxmlformats.org/officeDocument/2006/relationships" xmlns:m="http://schemas.openxmlformats.org/officeDocument/2006/math" xmlns:v="urn:schemas-microsoft-com:vml" xmlns:wp="http://schemas.openxmlformats.org/drawingml/2006/wordprocessingDrawing" xmlns:w10="urn:schemas-microsoft-com:office:word" xmlns:w="http://schemas.openxmlformats.org/wordprocessingml/2006/main" xmlns:wne="http://schemas.microsoft.com/office/word/2006/wordml">
   <w:endnote w:type="separator" w:id="-1">
     <w:p>
       <w:pPr>
@@ -14104,7 +14033,7 @@
 </file>
 
 <file path=word/footer1.xml><?xml version="1.0" encoding="utf-8"?>
-<w:ftr xmlns:wpc="http://schemas.microsoft.com/office/word/2010/wordprocessingCanvas" xmlns:mc="http://schemas.openxmlformats.org/markup-compatibility/2006" xmlns:o="urn:schemas-microsoft-com:office:office" xmlns:r="http://schemas.openxmlformats.org/officeDocument/2006/relationships" xmlns:m="http://schemas.openxmlformats.org/officeDocument/2006/math" xmlns:v="urn:schemas-microsoft-com:vml" xmlns:wp14="http://schemas.microsoft.com/office/word/2010/wordprocessingDrawing" xmlns:wp="http://schemas.openxmlformats.org/drawingml/2006/wordprocessingDrawing" xmlns:w10="urn:schemas-microsoft-com:office:word" xmlns:w="http://schemas.openxmlformats.org/wordprocessingml/2006/main" xmlns:w14="http://schemas.microsoft.com/office/word/2010/wordml" xmlns:wpg="http://schemas.microsoft.com/office/word/2010/wordprocessingGroup" xmlns:wpi="http://schemas.microsoft.com/office/word/2010/wordprocessingInk" xmlns:wne="http://schemas.microsoft.com/office/word/2006/wordml" xmlns:wps="http://schemas.microsoft.com/office/word/2010/wordprocessingShape" mc:Ignorable="w14 wp14">
+<w:ftr xmlns:ve="http://schemas.openxmlformats.org/markup-compatibility/2006" xmlns:o="urn:schemas-microsoft-com:office:office" xmlns:r="http://schemas.openxmlformats.org/officeDocument/2006/relationships" xmlns:m="http://schemas.openxmlformats.org/officeDocument/2006/math" xmlns:v="urn:schemas-microsoft-com:vml" xmlns:wp="http://schemas.openxmlformats.org/drawingml/2006/wordprocessingDrawing" xmlns:w10="urn:schemas-microsoft-com:office:word" xmlns:w="http://schemas.openxmlformats.org/wordprocessingml/2006/main" xmlns:wne="http://schemas.microsoft.com/office/word/2006/wordml">
   <w:sdt>
     <w:sdtPr>
       <w:id w:val="7734031"/>
@@ -14113,7 +14042,6 @@
         <w:docPartUnique/>
       </w:docPartObj>
     </w:sdtPr>
-    <w:sdtEndPr/>
     <w:sdtContent>
       <w:p>
         <w:pPr>
@@ -14133,7 +14061,7 @@
           <w:rPr>
             <w:noProof/>
           </w:rPr>
-          <w:t>1</w:t>
+          <w:t>24</w:t>
         </w:r>
         <w:r>
           <w:rPr>
@@ -14153,7 +14081,7 @@
 </file>
 
 <file path=word/footnotes.xml><?xml version="1.0" encoding="utf-8"?>
-<w:footnotes xmlns:wpc="http://schemas.microsoft.com/office/word/2010/wordprocessingCanvas" xmlns:mc="http://schemas.openxmlformats.org/markup-compatibility/2006" xmlns:o="urn:schemas-microsoft-com:office:office" xmlns:r="http://schemas.openxmlformats.org/officeDocument/2006/relationships" xmlns:m="http://schemas.openxmlformats.org/officeDocument/2006/math" xmlns:v="urn:schemas-microsoft-com:vml" xmlns:wp14="http://schemas.microsoft.com/office/word/2010/wordprocessingDrawing" xmlns:wp="http://schemas.openxmlformats.org/drawingml/2006/wordprocessingDrawing" xmlns:w10="urn:schemas-microsoft-com:office:word" xmlns:w="http://schemas.openxmlformats.org/wordprocessingml/2006/main" xmlns:w14="http://schemas.microsoft.com/office/word/2010/wordml" xmlns:wpg="http://schemas.microsoft.com/office/word/2010/wordprocessingGroup" xmlns:wpi="http://schemas.microsoft.com/office/word/2010/wordprocessingInk" xmlns:wne="http://schemas.microsoft.com/office/word/2006/wordml" xmlns:wps="http://schemas.microsoft.com/office/word/2010/wordprocessingShape" mc:Ignorable="w14 wp14">
+<w:footnotes xmlns:ve="http://schemas.openxmlformats.org/markup-compatibility/2006" xmlns:o="urn:schemas-microsoft-com:office:office" xmlns:r="http://schemas.openxmlformats.org/officeDocument/2006/relationships" xmlns:m="http://schemas.openxmlformats.org/officeDocument/2006/math" xmlns:v="urn:schemas-microsoft-com:vml" xmlns:wp="http://schemas.openxmlformats.org/drawingml/2006/wordprocessingDrawing" xmlns:w10="urn:schemas-microsoft-com:office:word" xmlns:w="http://schemas.openxmlformats.org/wordprocessingml/2006/main" xmlns:wne="http://schemas.microsoft.com/office/word/2006/wordml">
   <w:footnote w:type="separator" w:id="-1">
     <w:p>
       <w:pPr>
@@ -14178,7 +14106,7 @@
 </file>
 
 <file path=word/header1.xml><?xml version="1.0" encoding="utf-8"?>
-<w:hdr xmlns:wpc="http://schemas.microsoft.com/office/word/2010/wordprocessingCanvas" xmlns:mc="http://schemas.openxmlformats.org/markup-compatibility/2006" xmlns:o="urn:schemas-microsoft-com:office:office" xmlns:r="http://schemas.openxmlformats.org/officeDocument/2006/relationships" xmlns:m="http://schemas.openxmlformats.org/officeDocument/2006/math" xmlns:v="urn:schemas-microsoft-com:vml" xmlns:wp14="http://schemas.microsoft.com/office/word/2010/wordprocessingDrawing" xmlns:wp="http://schemas.openxmlformats.org/drawingml/2006/wordprocessingDrawing" xmlns:w10="urn:schemas-microsoft-com:office:word" xmlns:w="http://schemas.openxmlformats.org/wordprocessingml/2006/main" xmlns:w14="http://schemas.microsoft.com/office/word/2010/wordml" xmlns:wpg="http://schemas.microsoft.com/office/word/2010/wordprocessingGroup" xmlns:wpi="http://schemas.microsoft.com/office/word/2010/wordprocessingInk" xmlns:wne="http://schemas.microsoft.com/office/word/2006/wordml" xmlns:wps="http://schemas.microsoft.com/office/word/2010/wordprocessingShape" mc:Ignorable="w14 wp14">
+<w:hdr xmlns:ve="http://schemas.openxmlformats.org/markup-compatibility/2006" xmlns:o="urn:schemas-microsoft-com:office:office" xmlns:r="http://schemas.openxmlformats.org/officeDocument/2006/relationships" xmlns:m="http://schemas.openxmlformats.org/officeDocument/2006/math" xmlns:v="urn:schemas-microsoft-com:vml" xmlns:wp="http://schemas.openxmlformats.org/drawingml/2006/wordprocessingDrawing" xmlns:w10="urn:schemas-microsoft-com:office:word" xmlns:w="http://schemas.openxmlformats.org/wordprocessingml/2006/main" xmlns:wne="http://schemas.microsoft.com/office/word/2006/wordml">
   <w:p>
     <w:pPr>
       <w:pStyle w:val="En-tte"/>
@@ -14217,7 +14145,7 @@
 </file>
 
 <file path=word/numbering.xml><?xml version="1.0" encoding="utf-8"?>
-<w:numbering xmlns:wpc="http://schemas.microsoft.com/office/word/2010/wordprocessingCanvas" xmlns:mc="http://schemas.openxmlformats.org/markup-compatibility/2006" xmlns:o="urn:schemas-microsoft-com:office:office" xmlns:r="http://schemas.openxmlformats.org/officeDocument/2006/relationships" xmlns:m="http://schemas.openxmlformats.org/officeDocument/2006/math" xmlns:v="urn:schemas-microsoft-com:vml" xmlns:wp14="http://schemas.microsoft.com/office/word/2010/wordprocessingDrawing" xmlns:wp="http://schemas.openxmlformats.org/drawingml/2006/wordprocessingDrawing" xmlns:w10="urn:schemas-microsoft-com:office:word" xmlns:w="http://schemas.openxmlformats.org/wordprocessingml/2006/main" xmlns:w14="http://schemas.microsoft.com/office/word/2010/wordml" xmlns:wpg="http://schemas.microsoft.com/office/word/2010/wordprocessingGroup" xmlns:wpi="http://schemas.microsoft.com/office/word/2010/wordprocessingInk" xmlns:wne="http://schemas.microsoft.com/office/word/2006/wordml" xmlns:wps="http://schemas.microsoft.com/office/word/2010/wordprocessingShape" mc:Ignorable="w14 wp14">
+<w:numbering xmlns:ve="http://schemas.openxmlformats.org/markup-compatibility/2006" xmlns:o="urn:schemas-microsoft-com:office:office" xmlns:r="http://schemas.openxmlformats.org/officeDocument/2006/relationships" xmlns:m="http://schemas.openxmlformats.org/officeDocument/2006/math" xmlns:v="urn:schemas-microsoft-com:vml" xmlns:wp="http://schemas.openxmlformats.org/drawingml/2006/wordprocessingDrawing" xmlns:w10="urn:schemas-microsoft-com:office:word" xmlns:w="http://schemas.openxmlformats.org/wordprocessingml/2006/main" xmlns:wne="http://schemas.microsoft.com/office/word/2006/wordml">
   <w:abstractNum w:abstractNumId="0">
     <w:nsid w:val="043C13E2"/>
     <w:multiLevelType w:val="hybridMultilevel"/>
@@ -17101,7 +17029,7 @@
 </file>
 
 <file path=word/styles.xml><?xml version="1.0" encoding="utf-8"?>
-<w:styles xmlns:mc="http://schemas.openxmlformats.org/markup-compatibility/2006" xmlns:r="http://schemas.openxmlformats.org/officeDocument/2006/relationships" xmlns:w="http://schemas.openxmlformats.org/wordprocessingml/2006/main" xmlns:w14="http://schemas.microsoft.com/office/word/2010/wordml" mc:Ignorable="w14">
+<w:styles xmlns:r="http://schemas.openxmlformats.org/officeDocument/2006/relationships" xmlns:w="http://schemas.openxmlformats.org/wordprocessingml/2006/main">
   <w:docDefaults>
     <w:rPrDefault>
       <w:rPr>
@@ -17342,6 +17270,7 @@
     <w:uiPriority w:val="99"/>
     <w:semiHidden/>
     <w:unhideWhenUsed/>
+    <w:qFormat/>
     <w:tblPr>
       <w:tblInd w:w="0" w:type="dxa"/>
       <w:tblCellMar>
@@ -18157,7 +18086,7 @@
 </file>
 
 <file path=customXml/itemProps1.xml><?xml version="1.0" encoding="utf-8"?>
-<ds:datastoreItem xmlns:ds="http://schemas.openxmlformats.org/officeDocument/2006/customXml" ds:itemID="{D62AB599-714F-41B2-8A03-7758C0EB3B4C}">
+<ds:datastoreItem xmlns:ds="http://schemas.openxmlformats.org/officeDocument/2006/customXml" ds:itemID="{CE1F8630-BFD9-4F24-8D94-AF5BC3BCEDD2}">
   <ds:schemaRefs>
     <ds:schemaRef ds:uri="http://schemas.openxmlformats.org/officeDocument/2006/bibliography"/>
   </ds:schemaRefs>

</xml_diff>